<commit_message>
[update] korte spelling check, paar vragen als opmerking toegvoegt
</commit_message>
<xml_diff>
--- a/Documenten/Testplan voor modelvaartuig bedienings systeem.docx
+++ b/Documenten/Testplan voor modelvaartuig bedienings systeem.docx
@@ -4,13 +4,12 @@
   <w:body>
     <w:p>
       <w:pPr>
-        <w:pStyle w:val="Heading1"/>
+        <w:pStyle w:val="Kop1"/>
       </w:pPr>
       <w:r>
         <w:t>Testplan voor modelvaartuig bedienings systeem</w:t>
       </w:r>
     </w:p>
-    <w:p/>
     <w:p>
       <w:pPr>
         <w:rPr>
@@ -205,7 +204,58 @@
             <w14:round/>
           </w14:textOutline>
         </w:rPr>
-        <w:t xml:space="preserve">De PWM signaal, NMEA GPS module, NMEA protocol, Ethernet modules van Arduino, netwerk van Raspberry Pi wordt getest. Deze onderdelen zijn essentieel voor het eindproduct. De reden waarom NMEA wordt gebruikt is omdat NMEA wordt gebruikt in de scheepvaart industrie maar ook voor particulier gebruik op boten.Het is een protocol waar de meeste sensoren en actuatoren op werken, het is een soort standaardisatie zodat iedereen elkaar begrijpt door zich aan het protocol te houden, het heeft zijn oorsprong gevonden in het GPS positie bepalen en het versturen van die gegevens. </w:t>
+        <w:t>Het</w:t>
+      </w:r>
+      <w:r>
+        <w:rPr>
+          <w:rFonts w:cstheme="minorHAnsi"/>
+          <w:color w:val="000000" w:themeColor="text1"/>
+          <w14:shadow w14:blurRad="38100" w14:dist="19050" w14:dir="2700000" w14:sx="100000" w14:sy="100000" w14:kx="0" w14:ky="0" w14:algn="tl">
+            <w14:schemeClr w14:val="dk1">
+              <w14:alpha w14:val="60000"/>
+            </w14:schemeClr>
+          </w14:shadow>
+          <w14:textOutline w14:w="0" w14:cap="flat" w14:cmpd="sng" w14:algn="ctr">
+            <w14:noFill/>
+            <w14:prstDash w14:val="solid"/>
+            <w14:round/>
+          </w14:textOutline>
+        </w:rPr>
+        <w:t xml:space="preserve"> PWM signaal, NMEA GPS module, NMEA protocol, Ethernet modules van Arduino, netwerk van Raspberry Pi wordt getest. Deze onderdelen zijn essentieel voor het eindproduct. De reden waarom NMEA wordt gebruikt is omdat NMEA wordt gebruikt in de scheepvaart industrie maar ook voor particulier gebruik op boten.</w:t>
+      </w:r>
+      <w:r>
+        <w:rPr>
+          <w:rFonts w:cstheme="minorHAnsi"/>
+          <w:color w:val="000000" w:themeColor="text1"/>
+          <w14:shadow w14:blurRad="38100" w14:dist="19050" w14:dir="2700000" w14:sx="100000" w14:sy="100000" w14:kx="0" w14:ky="0" w14:algn="tl">
+            <w14:schemeClr w14:val="dk1">
+              <w14:alpha w14:val="60000"/>
+            </w14:schemeClr>
+          </w14:shadow>
+          <w14:textOutline w14:w="0" w14:cap="flat" w14:cmpd="sng" w14:algn="ctr">
+            <w14:noFill/>
+            <w14:prstDash w14:val="solid"/>
+            <w14:round/>
+          </w14:textOutline>
+        </w:rPr>
+        <w:t xml:space="preserve"> </w:t>
+      </w:r>
+      <w:r>
+        <w:rPr>
+          <w:rFonts w:cstheme="minorHAnsi"/>
+          <w:color w:val="000000" w:themeColor="text1"/>
+          <w14:shadow w14:blurRad="38100" w14:dist="19050" w14:dir="2700000" w14:sx="100000" w14:sy="100000" w14:kx="0" w14:ky="0" w14:algn="tl">
+            <w14:schemeClr w14:val="dk1">
+              <w14:alpha w14:val="60000"/>
+            </w14:schemeClr>
+          </w14:shadow>
+          <w14:textOutline w14:w="0" w14:cap="flat" w14:cmpd="sng" w14:algn="ctr">
+            <w14:noFill/>
+            <w14:prstDash w14:val="solid"/>
+            <w14:round/>
+          </w14:textOutline>
+        </w:rPr>
+        <w:t xml:space="preserve">Het is een protocol waar de meeste sensoren en actuatoren op werken, het is een soort standaardisatie zodat iedereen elkaar begrijpt door zich aan het protocol te houden, het heeft zijn oorsprong gevonden in het GPS positie bepalen en het versturen van die gegevens. </w:t>
       </w:r>
     </w:p>
     <w:p>
@@ -382,7 +432,92 @@
             <w14:round/>
           </w14:textOutline>
         </w:rPr>
-        <w:t xml:space="preserve">Test is geslaagd wanneer je kan met de webserver verbinden. De test is niet geslaagd wanneer je kan niet verbinden met de webserver. </w:t>
+        <w:t>Test is geslaagd wanneer je kan</w:t>
+      </w:r>
+      <w:r>
+        <w:rPr>
+          <w:rFonts w:cstheme="minorHAnsi"/>
+          <w:color w:val="000000" w:themeColor="text1"/>
+          <w14:shadow w14:blurRad="38100" w14:dist="19050" w14:dir="2700000" w14:sx="100000" w14:sy="100000" w14:kx="0" w14:ky="0" w14:algn="tl">
+            <w14:schemeClr w14:val="dk1">
+              <w14:alpha w14:val="60000"/>
+            </w14:schemeClr>
+          </w14:shadow>
+          <w14:textOutline w14:w="0" w14:cap="flat" w14:cmpd="sng" w14:algn="ctr">
+            <w14:noFill/>
+            <w14:prstDash w14:val="solid"/>
+            <w14:round/>
+          </w14:textOutline>
+        </w:rPr>
+        <w:t xml:space="preserve"> </w:t>
+      </w:r>
+      <w:r>
+        <w:rPr>
+          <w:rFonts w:cstheme="minorHAnsi"/>
+          <w:color w:val="000000" w:themeColor="text1"/>
+          <w14:shadow w14:blurRad="38100" w14:dist="19050" w14:dir="2700000" w14:sx="100000" w14:sy="100000" w14:kx="0" w14:ky="0" w14:algn="tl">
+            <w14:schemeClr w14:val="dk1">
+              <w14:alpha w14:val="60000"/>
+            </w14:schemeClr>
+          </w14:shadow>
+          <w14:textOutline w14:w="0" w14:cap="flat" w14:cmpd="sng" w14:algn="ctr">
+            <w14:noFill/>
+            <w14:prstDash w14:val="solid"/>
+            <w14:round/>
+          </w14:textOutline>
+        </w:rPr>
+        <w:t>verbinden</w:t>
+      </w:r>
+      <w:r>
+        <w:rPr>
+          <w:rFonts w:cstheme="minorHAnsi"/>
+          <w:color w:val="000000" w:themeColor="text1"/>
+          <w14:shadow w14:blurRad="38100" w14:dist="19050" w14:dir="2700000" w14:sx="100000" w14:sy="100000" w14:kx="0" w14:ky="0" w14:algn="tl">
+            <w14:schemeClr w14:val="dk1">
+              <w14:alpha w14:val="60000"/>
+            </w14:schemeClr>
+          </w14:shadow>
+          <w14:textOutline w14:w="0" w14:cap="flat" w14:cmpd="sng" w14:algn="ctr">
+            <w14:noFill/>
+            <w14:prstDash w14:val="solid"/>
+            <w14:round/>
+          </w14:textOutline>
+        </w:rPr>
+        <w:t xml:space="preserve"> met de webserver. De test is niet geslaagd wanneer je niet </w:t>
+      </w:r>
+      <w:r>
+        <w:rPr>
+          <w:rFonts w:cstheme="minorHAnsi"/>
+          <w:color w:val="000000" w:themeColor="text1"/>
+          <w14:shadow w14:blurRad="38100" w14:dist="19050" w14:dir="2700000" w14:sx="100000" w14:sy="100000" w14:kx="0" w14:ky="0" w14:algn="tl">
+            <w14:schemeClr w14:val="dk1">
+              <w14:alpha w14:val="60000"/>
+            </w14:schemeClr>
+          </w14:shadow>
+          <w14:textOutline w14:w="0" w14:cap="flat" w14:cmpd="sng" w14:algn="ctr">
+            <w14:noFill/>
+            <w14:prstDash w14:val="solid"/>
+            <w14:round/>
+          </w14:textOutline>
+        </w:rPr>
+        <w:t xml:space="preserve">kan </w:t>
+      </w:r>
+      <w:r>
+        <w:rPr>
+          <w:rFonts w:cstheme="minorHAnsi"/>
+          <w:color w:val="000000" w:themeColor="text1"/>
+          <w14:shadow w14:blurRad="38100" w14:dist="19050" w14:dir="2700000" w14:sx="100000" w14:sy="100000" w14:kx="0" w14:ky="0" w14:algn="tl">
+            <w14:schemeClr w14:val="dk1">
+              <w14:alpha w14:val="60000"/>
+            </w14:schemeClr>
+          </w14:shadow>
+          <w14:textOutline w14:w="0" w14:cap="flat" w14:cmpd="sng" w14:algn="ctr">
+            <w14:noFill/>
+            <w14:prstDash w14:val="solid"/>
+            <w14:round/>
+          </w14:textOutline>
+        </w:rPr>
+        <w:t xml:space="preserve">verbinden met de webserver. </w:t>
       </w:r>
     </w:p>
     <w:p>
@@ -435,6 +570,127 @@
           </w14:textOutline>
         </w:rPr>
         <w:t xml:space="preserve"> &amp; PWM signaal:</w:t>
+      </w:r>
+    </w:p>
+    <w:p>
+      <w:pPr>
+        <w:rPr>
+          <w:rFonts w:cstheme="minorHAnsi"/>
+          <w:color w:val="000000" w:themeColor="text1"/>
+          <w14:shadow w14:blurRad="38100" w14:dist="19050" w14:dir="2700000" w14:sx="100000" w14:sy="100000" w14:kx="0" w14:ky="0" w14:algn="tl">
+            <w14:schemeClr w14:val="dk1">
+              <w14:alpha w14:val="60000"/>
+            </w14:schemeClr>
+          </w14:shadow>
+          <w14:textOutline w14:w="0" w14:cap="flat" w14:cmpd="sng" w14:algn="ctr">
+            <w14:noFill/>
+            <w14:prstDash w14:val="solid"/>
+            <w14:round/>
+          </w14:textOutline>
+        </w:rPr>
+      </w:pPr>
+      <w:r>
+        <w:rPr>
+          <w:rFonts w:cstheme="minorHAnsi"/>
+          <w:color w:val="000000" w:themeColor="text1"/>
+          <w14:shadow w14:blurRad="38100" w14:dist="19050" w14:dir="2700000" w14:sx="100000" w14:sy="100000" w14:kx="0" w14:ky="0" w14:algn="tl">
+            <w14:schemeClr w14:val="dk1">
+              <w14:alpha w14:val="60000"/>
+            </w14:schemeClr>
+          </w14:shadow>
+          <w14:textOutline w14:w="0" w14:cap="flat" w14:cmpd="sng" w14:algn="ctr">
+            <w14:noFill/>
+            <w14:prstDash w14:val="solid"/>
+            <w14:round/>
+          </w14:textOutline>
+        </w:rPr>
+        <w:t>Test is geslaagd waneer de PWM-signaal in NMEA formaat gecodeerd wordt. De Test is niet geslaagd wanneer de PWM signaal niet in NMEA formaat gecodeerd en er is foutieve data gestuurd</w:t>
+      </w:r>
+      <w:r>
+        <w:rPr>
+          <w:rFonts w:cstheme="minorHAnsi"/>
+          <w:color w:val="000000" w:themeColor="text1"/>
+          <w14:shadow w14:blurRad="38100" w14:dist="19050" w14:dir="2700000" w14:sx="100000" w14:sy="100000" w14:kx="0" w14:ky="0" w14:algn="tl">
+            <w14:schemeClr w14:val="dk1">
+              <w14:alpha w14:val="60000"/>
+            </w14:schemeClr>
+          </w14:shadow>
+          <w14:textOutline w14:w="0" w14:cap="flat" w14:cmpd="sng" w14:algn="ctr">
+            <w14:noFill/>
+            <w14:prstDash w14:val="solid"/>
+            <w14:round/>
+          </w14:textOutline>
+        </w:rPr>
+        <w:t xml:space="preserve"> </w:t>
+      </w:r>
+      <w:r>
+        <w:rPr>
+          <w:rFonts w:cstheme="minorHAnsi"/>
+          <w:color w:val="000000" w:themeColor="text1"/>
+          <w14:shadow w14:blurRad="38100" w14:dist="19050" w14:dir="2700000" w14:sx="100000" w14:sy="100000" w14:kx="0" w14:ky="0" w14:algn="tl">
+            <w14:schemeClr w14:val="dk1">
+              <w14:alpha w14:val="60000"/>
+            </w14:schemeClr>
+          </w14:shadow>
+          <w14:textOutline w14:w="0" w14:cap="flat" w14:cmpd="sng" w14:algn="ctr">
+            <w14:noFill/>
+            <w14:prstDash w14:val="solid"/>
+            <w14:round/>
+          </w14:textOutline>
+        </w:rPr>
+        <w:t>wordt</w:t>
+      </w:r>
+      <w:r>
+        <w:rPr>
+          <w:rFonts w:cstheme="minorHAnsi"/>
+          <w:color w:val="000000" w:themeColor="text1"/>
+          <w14:shadow w14:blurRad="38100" w14:dist="19050" w14:dir="2700000" w14:sx="100000" w14:sy="100000" w14:kx="0" w14:ky="0" w14:algn="tl">
+            <w14:schemeClr w14:val="dk1">
+              <w14:alpha w14:val="60000"/>
+            </w14:schemeClr>
+          </w14:shadow>
+          <w14:textOutline w14:w="0" w14:cap="flat" w14:cmpd="sng" w14:algn="ctr">
+            <w14:noFill/>
+            <w14:prstDash w14:val="solid"/>
+            <w14:round/>
+          </w14:textOutline>
+        </w:rPr>
+        <w:t xml:space="preserve">.  </w:t>
+      </w:r>
+    </w:p>
+    <w:p>
+      <w:pPr>
+        <w:rPr>
+          <w:rFonts w:cstheme="minorHAnsi"/>
+          <w:color w:val="000000" w:themeColor="text1"/>
+          <w14:shadow w14:blurRad="38100" w14:dist="19050" w14:dir="2700000" w14:sx="100000" w14:sy="100000" w14:kx="0" w14:ky="0" w14:algn="tl">
+            <w14:schemeClr w14:val="dk1">
+              <w14:alpha w14:val="60000"/>
+            </w14:schemeClr>
+          </w14:shadow>
+          <w14:textOutline w14:w="0" w14:cap="flat" w14:cmpd="sng" w14:algn="ctr">
+            <w14:noFill/>
+            <w14:prstDash w14:val="solid"/>
+            <w14:round/>
+          </w14:textOutline>
+        </w:rPr>
+      </w:pPr>
+      <w:r>
+        <w:rPr>
+          <w:rFonts w:cstheme="minorHAnsi"/>
+          <w:color w:val="000000" w:themeColor="text1"/>
+          <w14:shadow w14:blurRad="38100" w14:dist="19050" w14:dir="2700000" w14:sx="100000" w14:sy="100000" w14:kx="0" w14:ky="0" w14:algn="tl">
+            <w14:schemeClr w14:val="dk1">
+              <w14:alpha w14:val="60000"/>
+            </w14:schemeClr>
+          </w14:shadow>
+          <w14:textOutline w14:w="0" w14:cap="flat" w14:cmpd="sng" w14:algn="ctr">
+            <w14:noFill/>
+            <w14:prstDash w14:val="solid"/>
+            <w14:round/>
+          </w14:textOutline>
+        </w:rPr>
+        <w:br w:type="page"/>
       </w:r>
     </w:p>
     <w:p>
@@ -456,26 +712,8 @@
           </w14:textOutline>
         </w:rPr>
       </w:pPr>
-      <w:r>
-        <w:rPr>
-          <w:rFonts w:cstheme="minorHAnsi"/>
-          <w:color w:val="000000" w:themeColor="text1"/>
-          <w14:shadow w14:blurRad="38100" w14:dist="19050" w14:dir="2700000" w14:sx="100000" w14:sy="100000" w14:kx="0" w14:ky="0" w14:algn="tl">
-            <w14:schemeClr w14:val="dk1">
-              <w14:alpha w14:val="60000"/>
-            </w14:schemeClr>
-          </w14:shadow>
-          <w14:textOutline w14:w="0" w14:cap="flat" w14:cmpd="sng" w14:algn="ctr">
-            <w14:noFill/>
-            <w14:prstDash w14:val="solid"/>
-            <w14:round/>
-          </w14:textOutline>
-        </w:rPr>
-        <w:t xml:space="preserve">Test is geslaagd waneer de PWM-signaal in NMEA formaat gecodeerd wordt. De Test is niet geslaagd wanneer de PWM signaal niet in NMEA formaat gecodeerd wordt en er is foutieve data gestuurd.  </w:t>
-      </w:r>
-    </w:p>
-    <w:p>
-      <w:pPr>
+      <w:commentRangeStart w:id="0"/>
+      <w:r>
         <w:rPr>
           <w:rFonts w:asciiTheme="majorHAnsi" w:hAnsiTheme="majorHAnsi" w:cstheme="majorHAnsi"/>
           <w:color w:val="4472C4" w:themeColor="accent1"/>
@@ -492,86 +730,15 @@
             <w14:round/>
           </w14:textOutline>
         </w:rPr>
-      </w:pPr>
-    </w:p>
-    <w:p>
-      <w:pPr>
-        <w:rPr>
-          <w:rFonts w:asciiTheme="majorHAnsi" w:hAnsiTheme="majorHAnsi" w:cstheme="majorHAnsi"/>
-          <w:color w:val="4472C4" w:themeColor="accent1"/>
-          <w:sz w:val="28"/>
-          <w:szCs w:val="28"/>
-          <w14:shadow w14:blurRad="38100" w14:dist="25400" w14:dir="5400000" w14:sx="100000" w14:sy="100000" w14:kx="0" w14:ky="0" w14:algn="ctr">
-            <w14:srgbClr w14:val="6E747A">
-              <w14:alpha w14:val="57000"/>
-            </w14:srgbClr>
-          </w14:shadow>
-          <w14:textOutline w14:w="0" w14:cap="flat" w14:cmpd="sng" w14:algn="ctr">
-            <w14:noFill/>
-            <w14:prstDash w14:val="solid"/>
-            <w14:round/>
-          </w14:textOutline>
-        </w:rPr>
-      </w:pPr>
-    </w:p>
-    <w:p>
-      <w:pPr>
-        <w:rPr>
-          <w:rFonts w:asciiTheme="majorHAnsi" w:hAnsiTheme="majorHAnsi" w:cstheme="majorHAnsi"/>
-          <w:color w:val="4472C4" w:themeColor="accent1"/>
-          <w:sz w:val="28"/>
-          <w:szCs w:val="28"/>
-          <w14:shadow w14:blurRad="38100" w14:dist="25400" w14:dir="5400000" w14:sx="100000" w14:sy="100000" w14:kx="0" w14:ky="0" w14:algn="ctr">
-            <w14:srgbClr w14:val="6E747A">
-              <w14:alpha w14:val="57000"/>
-            </w14:srgbClr>
-          </w14:shadow>
-          <w14:textOutline w14:w="0" w14:cap="flat" w14:cmpd="sng" w14:algn="ctr">
-            <w14:noFill/>
-            <w14:prstDash w14:val="solid"/>
-            <w14:round/>
-          </w14:textOutline>
-        </w:rPr>
-      </w:pPr>
-    </w:p>
-    <w:p>
-      <w:pPr>
-        <w:rPr>
-          <w:rFonts w:asciiTheme="majorHAnsi" w:hAnsiTheme="majorHAnsi" w:cstheme="majorHAnsi"/>
-          <w:color w:val="4472C4" w:themeColor="accent1"/>
-          <w:sz w:val="28"/>
-          <w:szCs w:val="28"/>
-          <w14:shadow w14:blurRad="38100" w14:dist="25400" w14:dir="5400000" w14:sx="100000" w14:sy="100000" w14:kx="0" w14:ky="0" w14:algn="ctr">
-            <w14:srgbClr w14:val="6E747A">
-              <w14:alpha w14:val="57000"/>
-            </w14:srgbClr>
-          </w14:shadow>
-          <w14:textOutline w14:w="0" w14:cap="flat" w14:cmpd="sng" w14:algn="ctr">
-            <w14:noFill/>
-            <w14:prstDash w14:val="solid"/>
-            <w14:round/>
-          </w14:textOutline>
-        </w:rPr>
-      </w:pPr>
-      <w:r>
-        <w:rPr>
-          <w:rFonts w:asciiTheme="majorHAnsi" w:hAnsiTheme="majorHAnsi" w:cstheme="majorHAnsi"/>
-          <w:color w:val="4472C4" w:themeColor="accent1"/>
-          <w:sz w:val="28"/>
-          <w:szCs w:val="28"/>
-          <w14:shadow w14:blurRad="38100" w14:dist="25400" w14:dir="5400000" w14:sx="100000" w14:sy="100000" w14:kx="0" w14:ky="0" w14:algn="ctr">
-            <w14:srgbClr w14:val="6E747A">
-              <w14:alpha w14:val="57000"/>
-            </w14:srgbClr>
-          </w14:shadow>
-          <w14:textOutline w14:w="0" w14:cap="flat" w14:cmpd="sng" w14:algn="ctr">
-            <w14:noFill/>
-            <w14:prstDash w14:val="solid"/>
-            <w14:round/>
-          </w14:textOutline>
-        </w:rPr>
         <w:lastRenderedPageBreak/>
         <w:t>Aanpak</w:t>
+      </w:r>
+      <w:commentRangeEnd w:id="0"/>
+      <w:r>
+        <w:rPr>
+          <w:rStyle w:val="Verwijzingopmerking"/>
+        </w:rPr>
+        <w:commentReference w:id="0"/>
       </w:r>
     </w:p>
     <w:p>
@@ -741,7 +908,7 @@
                     </pic:cNvPicPr>
                   </pic:nvPicPr>
                   <pic:blipFill>
-                    <a:blip r:embed="rId7" cstate="print">
+                    <a:blip r:embed="rId11" cstate="print">
                       <a:extLst>
                         <a:ext uri="{28A0092B-C50C-407E-A947-70E740481C1C}">
                           <a14:useLocalDpi xmlns:a14="http://schemas.microsoft.com/office/drawing/2010/main" val="0"/>
@@ -985,7 +1152,135 @@
             <w14:round/>
           </w14:textOutline>
         </w:rPr>
-        <w:t xml:space="preserve">Testen van het netwerk, om het netwerk te testen zullen we de analoge waardes van de arduino op een webserver zetten. Als je verbinding hebt kunnen maken met de webserver dan is de verbinding gelukt, dus de netwerk werkt.  De NMEA-protocol wordt getest in de vorm van actuator en sensor. De enearduino is vebonden met de actuator en de andere met de sensor. Afbeelding 2 is een foto van de setup. </w:t>
+        <w:t>Testen van het netwerk, om het netwerk te testen zullen we de analoge waardes van de arduino op een webserver zetten. Als je verbinding hebt kunnen maken met de webserver dan is de verbinding gelukt, dus de netwerk werkt.  De NMEA-protocol wordt getest in de vorm van actuator en sensor. De ene</w:t>
+      </w:r>
+      <w:r>
+        <w:rPr>
+          <w:rFonts w:cstheme="minorHAnsi"/>
+          <w14:shadow w14:blurRad="38100" w14:dist="19050" w14:dir="2700000" w14:sx="100000" w14:sy="100000" w14:kx="0" w14:ky="0" w14:algn="tl">
+            <w14:schemeClr w14:val="dk1">
+              <w14:alpha w14:val="60000"/>
+            </w14:schemeClr>
+          </w14:shadow>
+          <w14:textOutline w14:w="0" w14:cap="flat" w14:cmpd="sng" w14:algn="ctr">
+            <w14:noFill/>
+            <w14:prstDash w14:val="solid"/>
+            <w14:round/>
+          </w14:textOutline>
+        </w:rPr>
+        <w:t xml:space="preserve"> </w:t>
+      </w:r>
+      <w:r>
+        <w:rPr>
+          <w:rFonts w:cstheme="minorHAnsi"/>
+          <w14:shadow w14:blurRad="38100" w14:dist="19050" w14:dir="2700000" w14:sx="100000" w14:sy="100000" w14:kx="0" w14:ky="0" w14:algn="tl">
+            <w14:schemeClr w14:val="dk1">
+              <w14:alpha w14:val="60000"/>
+            </w14:schemeClr>
+          </w14:shadow>
+          <w14:textOutline w14:w="0" w14:cap="flat" w14:cmpd="sng" w14:algn="ctr">
+            <w14:noFill/>
+            <w14:prstDash w14:val="solid"/>
+            <w14:round/>
+          </w14:textOutline>
+        </w:rPr>
+        <w:t>arduino is ve</w:t>
+      </w:r>
+      <w:r>
+        <w:rPr>
+          <w:rFonts w:cstheme="minorHAnsi"/>
+          <w14:shadow w14:blurRad="38100" w14:dist="19050" w14:dir="2700000" w14:sx="100000" w14:sy="100000" w14:kx="0" w14:ky="0" w14:algn="tl">
+            <w14:schemeClr w14:val="dk1">
+              <w14:alpha w14:val="60000"/>
+            </w14:schemeClr>
+          </w14:shadow>
+          <w14:textOutline w14:w="0" w14:cap="flat" w14:cmpd="sng" w14:algn="ctr">
+            <w14:noFill/>
+            <w14:prstDash w14:val="solid"/>
+            <w14:round/>
+          </w14:textOutline>
+        </w:rPr>
+        <w:t>r</w:t>
+      </w:r>
+      <w:r>
+        <w:rPr>
+          <w:rFonts w:cstheme="minorHAnsi"/>
+          <w14:shadow w14:blurRad="38100" w14:dist="19050" w14:dir="2700000" w14:sx="100000" w14:sy="100000" w14:kx="0" w14:ky="0" w14:algn="tl">
+            <w14:schemeClr w14:val="dk1">
+              <w14:alpha w14:val="60000"/>
+            </w14:schemeClr>
+          </w14:shadow>
+          <w14:textOutline w14:w="0" w14:cap="flat" w14:cmpd="sng" w14:algn="ctr">
+            <w14:noFill/>
+            <w14:prstDash w14:val="solid"/>
+            <w14:round/>
+          </w14:textOutline>
+        </w:rPr>
+        <w:t>bonden met de actuator en de andere</w:t>
+      </w:r>
+      <w:r>
+        <w:rPr>
+          <w:rFonts w:cstheme="minorHAnsi"/>
+          <w14:shadow w14:blurRad="38100" w14:dist="19050" w14:dir="2700000" w14:sx="100000" w14:sy="100000" w14:kx="0" w14:ky="0" w14:algn="tl">
+            <w14:schemeClr w14:val="dk1">
+              <w14:alpha w14:val="60000"/>
+            </w14:schemeClr>
+          </w14:shadow>
+          <w14:textOutline w14:w="0" w14:cap="flat" w14:cmpd="sng" w14:algn="ctr">
+            <w14:noFill/>
+            <w14:prstDash w14:val="solid"/>
+            <w14:round/>
+          </w14:textOutline>
+        </w:rPr>
+        <w:t xml:space="preserve"> arduino</w:t>
+      </w:r>
+      <w:r>
+        <w:rPr>
+          <w:rFonts w:cstheme="minorHAnsi"/>
+          <w14:shadow w14:blurRad="38100" w14:dist="19050" w14:dir="2700000" w14:sx="100000" w14:sy="100000" w14:kx="0" w14:ky="0" w14:algn="tl">
+            <w14:schemeClr w14:val="dk1">
+              <w14:alpha w14:val="60000"/>
+            </w14:schemeClr>
+          </w14:shadow>
+          <w14:textOutline w14:w="0" w14:cap="flat" w14:cmpd="sng" w14:algn="ctr">
+            <w14:noFill/>
+            <w14:prstDash w14:val="solid"/>
+            <w14:round/>
+          </w14:textOutline>
+        </w:rPr>
+        <w:t xml:space="preserve"> met de sensor. Afbeelding 2 is een foto van de </w:t>
+      </w:r>
+      <w:r>
+        <w:rPr>
+          <w:rFonts w:cstheme="minorHAnsi"/>
+          <w14:shadow w14:blurRad="38100" w14:dist="19050" w14:dir="2700000" w14:sx="100000" w14:sy="100000" w14:kx="0" w14:ky="0" w14:algn="tl">
+            <w14:schemeClr w14:val="dk1">
+              <w14:alpha w14:val="60000"/>
+            </w14:schemeClr>
+          </w14:shadow>
+          <w14:textOutline w14:w="0" w14:cap="flat" w14:cmpd="sng" w14:algn="ctr">
+            <w14:noFill/>
+            <w14:prstDash w14:val="solid"/>
+            <w14:round/>
+          </w14:textOutline>
+        </w:rPr>
+        <w:t>opstelling</w:t>
+      </w:r>
+      <w:r>
+        <w:rPr>
+          <w:rFonts w:cstheme="minorHAnsi"/>
+          <w14:shadow w14:blurRad="38100" w14:dist="19050" w14:dir="2700000" w14:sx="100000" w14:sy="100000" w14:kx="0" w14:ky="0" w14:algn="tl">
+            <w14:schemeClr w14:val="dk1">
+              <w14:alpha w14:val="60000"/>
+            </w14:schemeClr>
+          </w14:shadow>
+          <w14:textOutline w14:w="0" w14:cap="flat" w14:cmpd="sng" w14:algn="ctr">
+            <w14:noFill/>
+            <w14:prstDash w14:val="solid"/>
+            <w14:round/>
+          </w14:textOutline>
+        </w:rPr>
+        <w:t xml:space="preserve">. </w:t>
       </w:r>
       <w:r>
         <w:rPr>
@@ -1020,7 +1315,7 @@
                     </pic:cNvPicPr>
                   </pic:nvPicPr>
                   <pic:blipFill>
-                    <a:blip r:embed="rId8">
+                    <a:blip r:embed="rId12">
                       <a:extLst>
                         <a:ext uri="{28A0092B-C50C-407E-A947-70E740481C1C}">
                           <a14:useLocalDpi xmlns:a14="http://schemas.microsoft.com/office/drawing/2010/main" val="0"/>
@@ -1119,23 +1414,175 @@
           </w14:textOutline>
         </w:rPr>
         <w:lastRenderedPageBreak/>
-        <w:t xml:space="preserve">De sensor in deze opstelling is de potmeter en de actuator is de servo. </w:t>
-      </w:r>
-      <w:r>
-        <w:rPr>
-          <w:color w:val="000000" w:themeColor="text1"/>
-          <w14:shadow w14:blurRad="38100" w14:dist="19050" w14:dir="2700000" w14:sx="100000" w14:sy="100000" w14:kx="0" w14:ky="0" w14:algn="tl">
-            <w14:schemeClr w14:val="dk1">
-              <w14:alpha w14:val="60000"/>
-            </w14:schemeClr>
-          </w14:shadow>
-          <w14:textOutline w14:w="0" w14:cap="flat" w14:cmpd="sng" w14:algn="ctr">
-            <w14:noFill/>
-            <w14:prstDash w14:val="solid"/>
-            <w14:round/>
-          </w14:textOutline>
-        </w:rPr>
-        <w:t xml:space="preserve">Tegelijkertijd wordt de PWM-signaal getest. De PWM-signaal is gecodeerd in NMEA-formaat. </w:t>
+        <w:t>De sensor in deze opstelling is de</w:t>
+      </w:r>
+      <w:r>
+        <w:rPr>
+          <w:rFonts w:cstheme="minorHAnsi"/>
+          <w14:shadow w14:blurRad="38100" w14:dist="19050" w14:dir="2700000" w14:sx="100000" w14:sy="100000" w14:kx="0" w14:ky="0" w14:algn="tl">
+            <w14:schemeClr w14:val="dk1">
+              <w14:alpha w14:val="60000"/>
+            </w14:schemeClr>
+          </w14:shadow>
+          <w14:textOutline w14:w="0" w14:cap="flat" w14:cmpd="sng" w14:algn="ctr">
+            <w14:noFill/>
+            <w14:prstDash w14:val="solid"/>
+            <w14:round/>
+          </w14:textOutline>
+        </w:rPr>
+        <w:t xml:space="preserve"> </w:t>
+      </w:r>
+      <w:r>
+        <w:rPr>
+          <w:rFonts w:cstheme="minorHAnsi"/>
+          <w14:shadow w14:blurRad="38100" w14:dist="19050" w14:dir="2700000" w14:sx="100000" w14:sy="100000" w14:kx="0" w14:ky="0" w14:algn="tl">
+            <w14:schemeClr w14:val="dk1">
+              <w14:alpha w14:val="60000"/>
+            </w14:schemeClr>
+          </w14:shadow>
+          <w14:textOutline w14:w="0" w14:cap="flat" w14:cmpd="sng" w14:algn="ctr">
+            <w14:noFill/>
+            <w14:prstDash w14:val="solid"/>
+            <w14:round/>
+          </w14:textOutline>
+        </w:rPr>
+        <w:t>statussensor</w:t>
+      </w:r>
+      <w:r>
+        <w:rPr>
+          <w:rFonts w:cstheme="minorHAnsi"/>
+          <w14:shadow w14:blurRad="38100" w14:dist="19050" w14:dir="2700000" w14:sx="100000" w14:sy="100000" w14:kx="0" w14:ky="0" w14:algn="tl">
+            <w14:schemeClr w14:val="dk1">
+              <w14:alpha w14:val="60000"/>
+            </w14:schemeClr>
+          </w14:shadow>
+          <w14:textOutline w14:w="0" w14:cap="flat" w14:cmpd="sng" w14:algn="ctr">
+            <w14:noFill/>
+            <w14:prstDash w14:val="solid"/>
+            <w14:round/>
+          </w14:textOutline>
+        </w:rPr>
+        <w:t xml:space="preserve"> een</w:t>
+      </w:r>
+      <w:r>
+        <w:rPr>
+          <w:rFonts w:cstheme="minorHAnsi"/>
+          <w14:shadow w14:blurRad="38100" w14:dist="19050" w14:dir="2700000" w14:sx="100000" w14:sy="100000" w14:kx="0" w14:ky="0" w14:algn="tl">
+            <w14:schemeClr w14:val="dk1">
+              <w14:alpha w14:val="60000"/>
+            </w14:schemeClr>
+          </w14:shadow>
+          <w14:textOutline w14:w="0" w14:cap="flat" w14:cmpd="sng" w14:algn="ctr">
+            <w14:noFill/>
+            <w14:prstDash w14:val="solid"/>
+            <w14:round/>
+          </w14:textOutline>
+        </w:rPr>
+        <w:t xml:space="preserve"> potmeter en de actuator is de servo. </w:t>
+      </w:r>
+      <w:r>
+        <w:rPr>
+          <w:color w:val="000000" w:themeColor="text1"/>
+          <w14:shadow w14:blurRad="38100" w14:dist="19050" w14:dir="2700000" w14:sx="100000" w14:sy="100000" w14:kx="0" w14:ky="0" w14:algn="tl">
+            <w14:schemeClr w14:val="dk1">
+              <w14:alpha w14:val="60000"/>
+            </w14:schemeClr>
+          </w14:shadow>
+          <w14:textOutline w14:w="0" w14:cap="flat" w14:cmpd="sng" w14:algn="ctr">
+            <w14:noFill/>
+            <w14:prstDash w14:val="solid"/>
+            <w14:round/>
+          </w14:textOutline>
+        </w:rPr>
+        <w:t xml:space="preserve">Tegelijkertijd wordt </w:t>
+      </w:r>
+      <w:r>
+        <w:rPr>
+          <w:color w:val="000000" w:themeColor="text1"/>
+          <w14:shadow w14:blurRad="38100" w14:dist="19050" w14:dir="2700000" w14:sx="100000" w14:sy="100000" w14:kx="0" w14:ky="0" w14:algn="tl">
+            <w14:schemeClr w14:val="dk1">
+              <w14:alpha w14:val="60000"/>
+            </w14:schemeClr>
+          </w14:shadow>
+          <w14:textOutline w14:w="0" w14:cap="flat" w14:cmpd="sng" w14:algn="ctr">
+            <w14:noFill/>
+            <w14:prstDash w14:val="solid"/>
+            <w14:round/>
+          </w14:textOutline>
+        </w:rPr>
+        <w:t>het</w:t>
+      </w:r>
+      <w:r>
+        <w:rPr>
+          <w:color w:val="000000" w:themeColor="text1"/>
+          <w14:shadow w14:blurRad="38100" w14:dist="19050" w14:dir="2700000" w14:sx="100000" w14:sy="100000" w14:kx="0" w14:ky="0" w14:algn="tl">
+            <w14:schemeClr w14:val="dk1">
+              <w14:alpha w14:val="60000"/>
+            </w14:schemeClr>
+          </w14:shadow>
+          <w14:textOutline w14:w="0" w14:cap="flat" w14:cmpd="sng" w14:algn="ctr">
+            <w14:noFill/>
+            <w14:prstDash w14:val="solid"/>
+            <w14:round/>
+          </w14:textOutline>
+        </w:rPr>
+        <w:t xml:space="preserve"> PWM-signaal getest. </w:t>
+      </w:r>
+      <w:r>
+        <w:rPr>
+          <w:color w:val="000000" w:themeColor="text1"/>
+          <w14:shadow w14:blurRad="38100" w14:dist="19050" w14:dir="2700000" w14:sx="100000" w14:sy="100000" w14:kx="0" w14:ky="0" w14:algn="tl">
+            <w14:schemeClr w14:val="dk1">
+              <w14:alpha w14:val="60000"/>
+            </w14:schemeClr>
+          </w14:shadow>
+          <w14:textOutline w14:w="0" w14:cap="flat" w14:cmpd="sng" w14:algn="ctr">
+            <w14:noFill/>
+            <w14:prstDash w14:val="solid"/>
+            <w14:round/>
+          </w14:textOutline>
+        </w:rPr>
+        <w:t>Het</w:t>
+      </w:r>
+      <w:r>
+        <w:rPr>
+          <w:color w:val="000000" w:themeColor="text1"/>
+          <w14:shadow w14:blurRad="38100" w14:dist="19050" w14:dir="2700000" w14:sx="100000" w14:sy="100000" w14:kx="0" w14:ky="0" w14:algn="tl">
+            <w14:schemeClr w14:val="dk1">
+              <w14:alpha w14:val="60000"/>
+            </w14:schemeClr>
+          </w14:shadow>
+          <w14:textOutline w14:w="0" w14:cap="flat" w14:cmpd="sng" w14:algn="ctr">
+            <w14:noFill/>
+            <w14:prstDash w14:val="solid"/>
+            <w14:round/>
+          </w14:textOutline>
+        </w:rPr>
+        <w:t xml:space="preserve"> PWM-signaal is gecodeerd in NMEA-formaat</w:t>
+      </w:r>
+      <w:commentRangeStart w:id="1"/>
+      <w:r>
+        <w:rPr>
+          <w:color w:val="000000" w:themeColor="text1"/>
+          <w14:shadow w14:blurRad="38100" w14:dist="19050" w14:dir="2700000" w14:sx="100000" w14:sy="100000" w14:kx="0" w14:ky="0" w14:algn="tl">
+            <w14:schemeClr w14:val="dk1">
+              <w14:alpha w14:val="60000"/>
+            </w14:schemeClr>
+          </w14:shadow>
+          <w14:textOutline w14:w="0" w14:cap="flat" w14:cmpd="sng" w14:algn="ctr">
+            <w14:noFill/>
+            <w14:prstDash w14:val="solid"/>
+            <w14:round/>
+          </w14:textOutline>
+        </w:rPr>
+        <w:t xml:space="preserve">. </w:t>
+      </w:r>
+      <w:commentRangeEnd w:id="1"/>
+      <w:r>
+        <w:rPr>
+          <w:rStyle w:val="Verwijzingopmerking"/>
+        </w:rPr>
+        <w:commentReference w:id="1"/>
       </w:r>
     </w:p>
     <w:p>
@@ -1260,7 +1707,7 @@
             <w14:round/>
           </w14:textOutline>
         </w:rPr>
-        <w:t>De data die we hier is weergegeven is waargenomen toen de module nog geen stabiele verbinding had en nog geen locatie kon bepalen. Als de module wel een stabiele verbinding heeft wordt er meer informatie gestuurd wat tussen de komma’s komt te staan. Verder wordt $GPGSV dan 3x gestuurd met verschillende data. Hieronder de output. Er is te zien dat het volgens het NMEA-protocol is omdat het begint met een ‘$’ gevolg door 5 hoofdletters dit verwijst naar een bepaald format van GPS data, daarna komt er allemaal data met aan het eind een checksum (*XX, een hexadecimaal getal).</w:t>
+        <w:t>De data die hier is weergegeven is waargenomen toen de module nog geen stabiele verbinding had en nog geen locatie kon bepalen. Als de module wel een stabiele verbinding heeft wordt er meer informatie gestuurd wat tussen de komma’s komt te staan. Verder wordt $GPGSV dan 3x gestuurd met verschillende data. Hieronder de output. Er is te zien dat het volgens het NMEA-protocol is omdat het begint met een ‘$’ gevolg door 5 hoofdletters dit verwijst naar een bepaald format van GPS data, daarna komt er allemaal data met aan het eind een checksum (*XX, een hexadecimaal getal).</w:t>
       </w:r>
       <w:r>
         <w:rPr>
@@ -1278,10 +1725,26 @@
         </w:rPr>
         <w:t xml:space="preserve"> De test is geslaagd</w:t>
       </w:r>
-    </w:p>
-    <w:p>
-      <w:pPr>
-        <w:pStyle w:val="NoSpacing"/>
+      <w:r>
+        <w:rPr>
+          <w:color w:val="000000" w:themeColor="text1"/>
+          <w14:shadow w14:blurRad="38100" w14:dist="19050" w14:dir="2700000" w14:sx="100000" w14:sy="100000" w14:kx="0" w14:ky="0" w14:algn="tl">
+            <w14:schemeClr w14:val="dk1">
+              <w14:alpha w14:val="60000"/>
+            </w14:schemeClr>
+          </w14:shadow>
+          <w14:textOutline w14:w="0" w14:cap="flat" w14:cmpd="sng" w14:algn="ctr">
+            <w14:noFill/>
+            <w14:prstDash w14:val="solid"/>
+            <w14:round/>
+          </w14:textOutline>
+        </w:rPr>
+        <w:t>.</w:t>
+      </w:r>
+    </w:p>
+    <w:p>
+      <w:pPr>
+        <w:pStyle w:val="Geenafstand"/>
         <w:rPr>
           <w:color w:val="000000" w:themeColor="text1"/>
           <w14:shadow w14:blurRad="38100" w14:dist="19050" w14:dir="2700000" w14:sx="100000" w14:sy="100000" w14:kx="0" w14:ky="0" w14:algn="tl">
@@ -1315,7 +1778,7 @@
     </w:p>
     <w:p>
       <w:pPr>
-        <w:pStyle w:val="NoSpacing"/>
+        <w:pStyle w:val="Geenafstand"/>
         <w:rPr>
           <w:color w:val="000000" w:themeColor="text1"/>
           <w14:shadow w14:blurRad="38100" w14:dist="19050" w14:dir="2700000" w14:sx="100000" w14:sy="100000" w14:kx="0" w14:ky="0" w14:algn="tl">
@@ -1349,7 +1812,7 @@
     </w:p>
     <w:p>
       <w:pPr>
-        <w:pStyle w:val="NoSpacing"/>
+        <w:pStyle w:val="Geenafstand"/>
         <w:rPr>
           <w:color w:val="000000" w:themeColor="text1"/>
           <w14:shadow w14:blurRad="38100" w14:dist="19050" w14:dir="2700000" w14:sx="100000" w14:sy="100000" w14:kx="0" w14:ky="0" w14:algn="tl">
@@ -1383,7 +1846,7 @@
     </w:p>
     <w:p>
       <w:pPr>
-        <w:pStyle w:val="NoSpacing"/>
+        <w:pStyle w:val="Geenafstand"/>
         <w:rPr>
           <w:color w:val="000000" w:themeColor="text1"/>
           <w14:shadow w14:blurRad="38100" w14:dist="19050" w14:dir="2700000" w14:sx="100000" w14:sy="100000" w14:kx="0" w14:ky="0" w14:algn="tl">
@@ -1417,7 +1880,7 @@
     </w:p>
     <w:p>
       <w:pPr>
-        <w:pStyle w:val="NoSpacing"/>
+        <w:pStyle w:val="Geenafstand"/>
         <w:rPr>
           <w:color w:val="000000" w:themeColor="text1"/>
           <w14:shadow w14:blurRad="38100" w14:dist="19050" w14:dir="2700000" w14:sx="100000" w14:sy="100000" w14:kx="0" w14:ky="0" w14:algn="tl">
@@ -1604,7 +2067,7 @@
                     </pic:cNvPicPr>
                   </pic:nvPicPr>
                   <pic:blipFill>
-                    <a:blip r:embed="rId9">
+                    <a:blip r:embed="rId13">
                       <a:extLst>
                         <a:ext uri="{28A0092B-C50C-407E-A947-70E740481C1C}">
                           <a14:useLocalDpi xmlns:a14="http://schemas.microsoft.com/office/drawing/2010/main" val="0"/>
@@ -1782,7 +2245,41 @@
             <w14:round/>
           </w14:textOutline>
         </w:rPr>
-        <w:t xml:space="preserve">Het was gelukt om de de PWM signalen van de sensor naar de actuator servo in NMEA formaat te sturen. Afbeelding 4 is een foto van de output van NMEA gecodeerd signalen. </w:t>
+        <w:t xml:space="preserve">Het was gelukt om de </w:t>
+      </w:r>
+      <w:r>
+        <w:rPr>
+          <w:rFonts w:cstheme="minorHAnsi"/>
+          <w:color w:val="000000" w:themeColor="text1"/>
+          <w14:shadow w14:blurRad="38100" w14:dist="19050" w14:dir="2700000" w14:sx="100000" w14:sy="100000" w14:kx="0" w14:ky="0" w14:algn="tl">
+            <w14:schemeClr w14:val="dk1">
+              <w14:alpha w14:val="60000"/>
+            </w14:schemeClr>
+          </w14:shadow>
+          <w14:textOutline w14:w="0" w14:cap="flat" w14:cmpd="sng" w14:algn="ctr">
+            <w14:noFill/>
+            <w14:prstDash w14:val="solid"/>
+            <w14:round/>
+          </w14:textOutline>
+        </w:rPr>
+        <w:t>het</w:t>
+      </w:r>
+      <w:r>
+        <w:rPr>
+          <w:rFonts w:cstheme="minorHAnsi"/>
+          <w:color w:val="000000" w:themeColor="text1"/>
+          <w14:shadow w14:blurRad="38100" w14:dist="19050" w14:dir="2700000" w14:sx="100000" w14:sy="100000" w14:kx="0" w14:ky="0" w14:algn="tl">
+            <w14:schemeClr w14:val="dk1">
+              <w14:alpha w14:val="60000"/>
+            </w14:schemeClr>
+          </w14:shadow>
+          <w14:textOutline w14:w="0" w14:cap="flat" w14:cmpd="sng" w14:algn="ctr">
+            <w14:noFill/>
+            <w14:prstDash w14:val="solid"/>
+            <w14:round/>
+          </w14:textOutline>
+        </w:rPr>
+        <w:t xml:space="preserve"> PWM signalen van de sensor naar de actuator servo in NMEA formaat te sturen. Afbeelding 4 is een foto van de output van NMEA gecodeerd signalen. </w:t>
       </w:r>
     </w:p>
     <w:p>
@@ -1840,7 +2337,7 @@
                     </pic:cNvPicPr>
                   </pic:nvPicPr>
                   <pic:blipFill>
-                    <a:blip r:embed="rId10" cstate="print">
+                    <a:blip r:embed="rId14" cstate="print">
                       <a:extLst>
                         <a:ext uri="{28A0092B-C50C-407E-A947-70E740481C1C}">
                           <a14:useLocalDpi xmlns:a14="http://schemas.microsoft.com/office/drawing/2010/main" val="0"/>
@@ -2043,7 +2540,85 @@
             <w14:round/>
           </w14:textOutline>
         </w:rPr>
-        <w:t xml:space="preserve">Alle testen zijn geslaagd. Het netwerk sta op en de microcontrollerboarden kan met elkaar communiceren in nmea formaat over het netwerk.   </w:t>
+        <w:t xml:space="preserve">Alle testen zijn geslaagd. </w:t>
+      </w:r>
+      <w:commentRangeStart w:id="2"/>
+      <w:r>
+        <w:rPr>
+          <w:rFonts w:cstheme="minorHAnsi"/>
+          <w:color w:val="000000" w:themeColor="text1"/>
+          <w14:shadow w14:blurRad="38100" w14:dist="19050" w14:dir="2700000" w14:sx="100000" w14:sy="100000" w14:kx="0" w14:ky="0" w14:algn="tl">
+            <w14:schemeClr w14:val="dk1">
+              <w14:alpha w14:val="60000"/>
+            </w14:schemeClr>
+          </w14:shadow>
+          <w14:textOutline w14:w="0" w14:cap="flat" w14:cmpd="sng" w14:algn="ctr">
+            <w14:noFill/>
+            <w14:prstDash w14:val="solid"/>
+            <w14:round/>
+          </w14:textOutline>
+        </w:rPr>
+        <w:t xml:space="preserve">Het netwerk sta op en de </w:t>
+      </w:r>
+      <w:proofErr w:type="spellStart"/>
+      <w:r>
+        <w:rPr>
+          <w:rFonts w:cstheme="minorHAnsi"/>
+          <w:color w:val="000000" w:themeColor="text1"/>
+          <w14:shadow w14:blurRad="38100" w14:dist="19050" w14:dir="2700000" w14:sx="100000" w14:sy="100000" w14:kx="0" w14:ky="0" w14:algn="tl">
+            <w14:schemeClr w14:val="dk1">
+              <w14:alpha w14:val="60000"/>
+            </w14:schemeClr>
+          </w14:shadow>
+          <w14:textOutline w14:w="0" w14:cap="flat" w14:cmpd="sng" w14:algn="ctr">
+            <w14:noFill/>
+            <w14:prstDash w14:val="solid"/>
+            <w14:round/>
+          </w14:textOutline>
+        </w:rPr>
+        <w:t>microcontrollerboarden</w:t>
+      </w:r>
+      <w:proofErr w:type="spellEnd"/>
+      <w:r>
+        <w:rPr>
+          <w:rFonts w:cstheme="minorHAnsi"/>
+          <w:color w:val="000000" w:themeColor="text1"/>
+          <w14:shadow w14:blurRad="38100" w14:dist="19050" w14:dir="2700000" w14:sx="100000" w14:sy="100000" w14:kx="0" w14:ky="0" w14:algn="tl">
+            <w14:schemeClr w14:val="dk1">
+              <w14:alpha w14:val="60000"/>
+            </w14:schemeClr>
+          </w14:shadow>
+          <w14:textOutline w14:w="0" w14:cap="flat" w14:cmpd="sng" w14:algn="ctr">
+            <w14:noFill/>
+            <w14:prstDash w14:val="solid"/>
+            <w14:round/>
+          </w14:textOutline>
+        </w:rPr>
+        <w:t xml:space="preserve"> </w:t>
+      </w:r>
+      <w:commentRangeEnd w:id="2"/>
+      <w:r>
+        <w:rPr>
+          <w:rStyle w:val="Verwijzingopmerking"/>
+        </w:rPr>
+        <w:commentReference w:id="2"/>
+      </w:r>
+      <w:r>
+        <w:rPr>
+          <w:rFonts w:cstheme="minorHAnsi"/>
+          <w:color w:val="000000" w:themeColor="text1"/>
+          <w14:shadow w14:blurRad="38100" w14:dist="19050" w14:dir="2700000" w14:sx="100000" w14:sy="100000" w14:kx="0" w14:ky="0" w14:algn="tl">
+            <w14:schemeClr w14:val="dk1">
+              <w14:alpha w14:val="60000"/>
+            </w14:schemeClr>
+          </w14:shadow>
+          <w14:textOutline w14:w="0" w14:cap="flat" w14:cmpd="sng" w14:algn="ctr">
+            <w14:noFill/>
+            <w14:prstDash w14:val="solid"/>
+            <w14:round/>
+          </w14:textOutline>
+        </w:rPr>
+        <w:t xml:space="preserve">kan met elkaar communiceren in nmea formaat over het netwerk.   </w:t>
       </w:r>
     </w:p>
     <w:p>
@@ -2167,8 +2742,8 @@
     </w:p>
     <w:p/>
     <w:sectPr>
-      <w:headerReference w:type="default" r:id="rId11"/>
-      <w:footerReference w:type="default" r:id="rId12"/>
+      <w:headerReference w:type="default" r:id="rId15"/>
+      <w:footerReference w:type="default" r:id="rId16"/>
       <w:pgSz w:w="12240" w:h="15840"/>
       <w:pgMar w:top="1440" w:right="1440" w:bottom="1440" w:left="1440" w:header="720" w:footer="720" w:gutter="0"/>
       <w:cols w:space="720"/>
@@ -2176,6 +2751,83 @@
     </w:sectPr>
   </w:body>
 </w:document>
+</file>
+
+<file path=word/comments.xml><?xml version="1.0" encoding="utf-8"?>
+<w:comments xmlns:wpc="http://schemas.microsoft.com/office/word/2010/wordprocessingCanvas" xmlns:cx="http://schemas.microsoft.com/office/drawing/2014/chartex" xmlns:cx1="http://schemas.microsoft.com/office/drawing/2015/9/8/chartex" xmlns:cx2="http://schemas.microsoft.com/office/drawing/2015/10/21/chartex" xmlns:cx3="http://schemas.microsoft.com/office/drawing/2016/5/9/chartex" xmlns:cx4="http://schemas.microsoft.com/office/drawing/2016/5/10/chartex" xmlns:cx5="http://schemas.microsoft.com/office/drawing/2016/5/11/chartex" xmlns:cx6="http://schemas.microsoft.com/office/drawing/2016/5/12/chartex" xmlns:cx7="http://schemas.microsoft.com/office/drawing/2016/5/13/chartex" xmlns:cx8="http://schemas.microsoft.com/office/drawing/2016/5/14/chartex" xmlns:mc="http://schemas.openxmlformats.org/markup-compatibility/2006" xmlns:aink="http://schemas.microsoft.com/office/drawing/2016/ink" xmlns:am3d="http://schemas.microsoft.com/office/drawing/2017/model3d" xmlns:o="urn:schemas-microsoft-com:office:office" xmlns:r="http://schemas.openxmlformats.org/officeDocument/2006/relationships" xmlns:m="http://schemas.openxmlformats.org/officeDocument/2006/math" xmlns:v="urn:schemas-microsoft-com:vml" xmlns:wp14="http://schemas.microsoft.com/office/word/2010/wordprocessingDrawing" xmlns:wp="http://schemas.openxmlformats.org/drawingml/2006/wordprocessingDrawing" xmlns:w10="urn:schemas-microsoft-com:office:word" xmlns:w="http://schemas.openxmlformats.org/wordprocessingml/2006/main" xmlns:w14="http://schemas.microsoft.com/office/word/2010/wordml" xmlns:w15="http://schemas.microsoft.com/office/word/2012/wordml" xmlns:w16cex="http://schemas.microsoft.com/office/word/2018/wordml/cex" xmlns:w16cid="http://schemas.microsoft.com/office/word/2016/wordml/cid" xmlns:w16="http://schemas.microsoft.com/office/word/2018/wordml" xmlns:w16sdtdh="http://schemas.microsoft.com/office/word/2020/wordml/sdtdatahash" xmlns:w16se="http://schemas.microsoft.com/office/word/2015/wordml/symex" xmlns:wpg="http://schemas.microsoft.com/office/word/2010/wordprocessingGroup" xmlns:wpi="http://schemas.microsoft.com/office/word/2010/wordprocessingInk" xmlns:wne="http://schemas.microsoft.com/office/word/2006/wordml" xmlns:wps="http://schemas.microsoft.com/office/word/2010/wordprocessingShape" mc:Ignorable="w14 w15 w16se w16cid w16 w16cex w16sdtdh wp14">
+  <w:comment w:id="0" w:author="Timo de Haan" w:date="2022-02-04T11:21:00Z" w:initials="TdH">
+    <w:p>
+      <w:pPr>
+        <w:pStyle w:val="Tekstopmerking"/>
+      </w:pPr>
+      <w:r>
+        <w:rPr>
+          <w:rStyle w:val="Verwijzingopmerking"/>
+        </w:rPr>
+        <w:annotationRef/>
+      </w:r>
+      <w:r>
+        <w:t>Opstelling?</w:t>
+      </w:r>
+    </w:p>
+  </w:comment>
+  <w:comment w:id="1" w:author="Timo de Haan" w:date="2022-02-04T11:23:00Z" w:initials="TdH">
+    <w:p>
+      <w:pPr>
+        <w:pStyle w:val="Tekstopmerking"/>
+      </w:pPr>
+      <w:r>
+        <w:rPr>
+          <w:rStyle w:val="Verwijzingopmerking"/>
+        </w:rPr>
+        <w:annotationRef/>
+      </w:r>
+      <w:r>
+        <w:t>Verwijzen naar afbeelding 4?</w:t>
+      </w:r>
+    </w:p>
+  </w:comment>
+  <w:comment w:id="2" w:author="Timo de Haan" w:date="2022-02-04T11:26:00Z" w:initials="TdH">
+    <w:p>
+      <w:pPr>
+        <w:pStyle w:val="Tekstopmerking"/>
+      </w:pPr>
+      <w:r>
+        <w:rPr>
+          <w:rStyle w:val="Verwijzingopmerking"/>
+        </w:rPr>
+        <w:annotationRef/>
+      </w:r>
+      <w:r>
+        <w:t>Wat bedoel je met deze zin?</w:t>
+      </w:r>
+    </w:p>
+  </w:comment>
+</w:comments>
+</file>
+
+<file path=word/commentsExtended.xml><?xml version="1.0" encoding="utf-8"?>
+<w15:commentsEx xmlns:wpc="http://schemas.microsoft.com/office/word/2010/wordprocessingCanvas" xmlns:cx="http://schemas.microsoft.com/office/drawing/2014/chartex" xmlns:cx1="http://schemas.microsoft.com/office/drawing/2015/9/8/chartex" xmlns:cx2="http://schemas.microsoft.com/office/drawing/2015/10/21/chartex" xmlns:cx3="http://schemas.microsoft.com/office/drawing/2016/5/9/chartex" xmlns:cx4="http://schemas.microsoft.com/office/drawing/2016/5/10/chartex" xmlns:cx5="http://schemas.microsoft.com/office/drawing/2016/5/11/chartex" xmlns:cx6="http://schemas.microsoft.com/office/drawing/2016/5/12/chartex" xmlns:cx7="http://schemas.microsoft.com/office/drawing/2016/5/13/chartex" xmlns:cx8="http://schemas.microsoft.com/office/drawing/2016/5/14/chartex" xmlns:mc="http://schemas.openxmlformats.org/markup-compatibility/2006" xmlns:aink="http://schemas.microsoft.com/office/drawing/2016/ink" xmlns:am3d="http://schemas.microsoft.com/office/drawing/2017/model3d" xmlns:o="urn:schemas-microsoft-com:office:office" xmlns:r="http://schemas.openxmlformats.org/officeDocument/2006/relationships" xmlns:m="http://schemas.openxmlformats.org/officeDocument/2006/math" xmlns:v="urn:schemas-microsoft-com:vml" xmlns:wp14="http://schemas.microsoft.com/office/word/2010/wordprocessingDrawing" xmlns:wp="http://schemas.openxmlformats.org/drawingml/2006/wordprocessingDrawing" xmlns:w10="urn:schemas-microsoft-com:office:word" xmlns:w="http://schemas.openxmlformats.org/wordprocessingml/2006/main" xmlns:w14="http://schemas.microsoft.com/office/word/2010/wordml" xmlns:w15="http://schemas.microsoft.com/office/word/2012/wordml" xmlns:w16cex="http://schemas.microsoft.com/office/word/2018/wordml/cex" xmlns:w16cid="http://schemas.microsoft.com/office/word/2016/wordml/cid" xmlns:w16="http://schemas.microsoft.com/office/word/2018/wordml" xmlns:w16sdtdh="http://schemas.microsoft.com/office/word/2020/wordml/sdtdatahash" xmlns:w16se="http://schemas.microsoft.com/office/word/2015/wordml/symex" xmlns:wpg="http://schemas.microsoft.com/office/word/2010/wordprocessingGroup" xmlns:wpi="http://schemas.microsoft.com/office/word/2010/wordprocessingInk" xmlns:wne="http://schemas.microsoft.com/office/word/2006/wordml" xmlns:wps="http://schemas.microsoft.com/office/word/2010/wordprocessingShape" mc:Ignorable="w14 w15 w16se w16cid w16 w16cex w16sdtdh wp14">
+  <w15:commentEx w15:paraId="3349316A" w15:done="0"/>
+  <w15:commentEx w15:paraId="52E6823C" w15:done="0"/>
+  <w15:commentEx w15:paraId="649F6CE9" w15:done="0"/>
+</w15:commentsEx>
+</file>
+
+<file path=word/commentsExtensible.xml><?xml version="1.0" encoding="utf-8"?>
+<w16cex:commentsExtensible xmlns:wpc="http://schemas.microsoft.com/office/word/2010/wordprocessingCanvas" xmlns:cx="http://schemas.microsoft.com/office/drawing/2014/chartex" xmlns:cx1="http://schemas.microsoft.com/office/drawing/2015/9/8/chartex" xmlns:cx2="http://schemas.microsoft.com/office/drawing/2015/10/21/chartex" xmlns:cx3="http://schemas.microsoft.com/office/drawing/2016/5/9/chartex" xmlns:cx4="http://schemas.microsoft.com/office/drawing/2016/5/10/chartex" xmlns:cx5="http://schemas.microsoft.com/office/drawing/2016/5/11/chartex" xmlns:cx6="http://schemas.microsoft.com/office/drawing/2016/5/12/chartex" xmlns:cx7="http://schemas.microsoft.com/office/drawing/2016/5/13/chartex" xmlns:cx8="http://schemas.microsoft.com/office/drawing/2016/5/14/chartex" xmlns:mc="http://schemas.openxmlformats.org/markup-compatibility/2006" xmlns:aink="http://schemas.microsoft.com/office/drawing/2016/ink" xmlns:am3d="http://schemas.microsoft.com/office/drawing/2017/model3d" xmlns:o="urn:schemas-microsoft-com:office:office" xmlns:r="http://schemas.openxmlformats.org/officeDocument/2006/relationships" xmlns:m="http://schemas.openxmlformats.org/officeDocument/2006/math" xmlns:v="urn:schemas-microsoft-com:vml" xmlns:wp14="http://schemas.microsoft.com/office/word/2010/wordprocessingDrawing" xmlns:wp="http://schemas.openxmlformats.org/drawingml/2006/wordprocessingDrawing" xmlns:w10="urn:schemas-microsoft-com:office:word" xmlns:w="http://schemas.openxmlformats.org/wordprocessingml/2006/main" xmlns:w14="http://schemas.microsoft.com/office/word/2010/wordml" xmlns:w15="http://schemas.microsoft.com/office/word/2012/wordml" xmlns:w16cex="http://schemas.microsoft.com/office/word/2018/wordml/cex" xmlns:w16cid="http://schemas.microsoft.com/office/word/2016/wordml/cid" xmlns:w16="http://schemas.microsoft.com/office/word/2018/wordml" xmlns:w16sdtdh="http://schemas.microsoft.com/office/word/2020/wordml/sdtdatahash" xmlns:w16se="http://schemas.microsoft.com/office/word/2015/wordml/symex" xmlns:wpg="http://schemas.microsoft.com/office/word/2010/wordprocessingGroup" xmlns:wpi="http://schemas.microsoft.com/office/word/2010/wordprocessingInk" xmlns:wne="http://schemas.microsoft.com/office/word/2006/wordml" xmlns:wps="http://schemas.microsoft.com/office/word/2010/wordprocessingShape" mc:Ignorable="w14 w15 w16se w16cid w16 w16cex w16sdtdh wp14">
+  <w16cex:commentExtensible w16cex:durableId="25A78AD2" w16cex:dateUtc="2022-02-04T10:21:00Z"/>
+  <w16cex:commentExtensible w16cex:durableId="25A78B36" w16cex:dateUtc="2022-02-04T10:23:00Z"/>
+  <w16cex:commentExtensible w16cex:durableId="25A78BC8" w16cex:dateUtc="2022-02-04T10:26:00Z"/>
+</w16cex:commentsExtensible>
+</file>
+
+<file path=word/commentsIds.xml><?xml version="1.0" encoding="utf-8"?>
+<w16cid:commentsIds xmlns:wpc="http://schemas.microsoft.com/office/word/2010/wordprocessingCanvas" xmlns:cx="http://schemas.microsoft.com/office/drawing/2014/chartex" xmlns:cx1="http://schemas.microsoft.com/office/drawing/2015/9/8/chartex" xmlns:cx2="http://schemas.microsoft.com/office/drawing/2015/10/21/chartex" xmlns:cx3="http://schemas.microsoft.com/office/drawing/2016/5/9/chartex" xmlns:cx4="http://schemas.microsoft.com/office/drawing/2016/5/10/chartex" xmlns:cx5="http://schemas.microsoft.com/office/drawing/2016/5/11/chartex" xmlns:cx6="http://schemas.microsoft.com/office/drawing/2016/5/12/chartex" xmlns:cx7="http://schemas.microsoft.com/office/drawing/2016/5/13/chartex" xmlns:cx8="http://schemas.microsoft.com/office/drawing/2016/5/14/chartex" xmlns:mc="http://schemas.openxmlformats.org/markup-compatibility/2006" xmlns:aink="http://schemas.microsoft.com/office/drawing/2016/ink" xmlns:am3d="http://schemas.microsoft.com/office/drawing/2017/model3d" xmlns:o="urn:schemas-microsoft-com:office:office" xmlns:r="http://schemas.openxmlformats.org/officeDocument/2006/relationships" xmlns:m="http://schemas.openxmlformats.org/officeDocument/2006/math" xmlns:v="urn:schemas-microsoft-com:vml" xmlns:wp14="http://schemas.microsoft.com/office/word/2010/wordprocessingDrawing" xmlns:wp="http://schemas.openxmlformats.org/drawingml/2006/wordprocessingDrawing" xmlns:w10="urn:schemas-microsoft-com:office:word" xmlns:w="http://schemas.openxmlformats.org/wordprocessingml/2006/main" xmlns:w14="http://schemas.microsoft.com/office/word/2010/wordml" xmlns:w15="http://schemas.microsoft.com/office/word/2012/wordml" xmlns:w16cex="http://schemas.microsoft.com/office/word/2018/wordml/cex" xmlns:w16cid="http://schemas.microsoft.com/office/word/2016/wordml/cid" xmlns:w16="http://schemas.microsoft.com/office/word/2018/wordml" xmlns:w16sdtdh="http://schemas.microsoft.com/office/word/2020/wordml/sdtdatahash" xmlns:w16se="http://schemas.microsoft.com/office/word/2015/wordml/symex" xmlns:wpg="http://schemas.microsoft.com/office/word/2010/wordprocessingGroup" xmlns:wpi="http://schemas.microsoft.com/office/word/2010/wordprocessingInk" xmlns:wne="http://schemas.microsoft.com/office/word/2006/wordml" xmlns:wps="http://schemas.microsoft.com/office/word/2010/wordprocessingShape" mc:Ignorable="w14 w15 w16se w16cid w16 w16cex w16sdtdh wp14">
+  <w16cid:commentId w16cid:paraId="3349316A" w16cid:durableId="25A78AD2"/>
+  <w16cid:commentId w16cid:paraId="52E6823C" w16cid:durableId="25A78B36"/>
+  <w16cid:commentId w16cid:paraId="649F6CE9" w16cid:durableId="25A78BC8"/>
+</w16cid:commentsIds>
 </file>
 
 <file path=word/endnotes.xml><?xml version="1.0" encoding="utf-8"?>
@@ -2221,7 +2873,7 @@
     <w:sdtContent>
       <w:p>
         <w:pPr>
-          <w:pStyle w:val="Footer"/>
+          <w:pStyle w:val="Voettekst"/>
           <w:jc w:val="right"/>
         </w:pPr>
         <w:r>
@@ -2250,7 +2902,7 @@
   </w:sdt>
   <w:p>
     <w:pPr>
-      <w:pStyle w:val="Footer"/>
+      <w:pStyle w:val="Voettekst"/>
     </w:pPr>
   </w:p>
 </w:ftr>
@@ -2285,7 +2937,7 @@
 <w:hdr xmlns:wpc="http://schemas.microsoft.com/office/word/2010/wordprocessingCanvas" xmlns:cx="http://schemas.microsoft.com/office/drawing/2014/chartex" xmlns:cx1="http://schemas.microsoft.com/office/drawing/2015/9/8/chartex" xmlns:cx2="http://schemas.microsoft.com/office/drawing/2015/10/21/chartex" xmlns:cx3="http://schemas.microsoft.com/office/drawing/2016/5/9/chartex" xmlns:cx4="http://schemas.microsoft.com/office/drawing/2016/5/10/chartex" xmlns:cx5="http://schemas.microsoft.com/office/drawing/2016/5/11/chartex" xmlns:cx6="http://schemas.microsoft.com/office/drawing/2016/5/12/chartex" xmlns:cx7="http://schemas.microsoft.com/office/drawing/2016/5/13/chartex" xmlns:cx8="http://schemas.microsoft.com/office/drawing/2016/5/14/chartex" xmlns:mc="http://schemas.openxmlformats.org/markup-compatibility/2006" xmlns:aink="http://schemas.microsoft.com/office/drawing/2016/ink" xmlns:am3d="http://schemas.microsoft.com/office/drawing/2017/model3d" xmlns:o="urn:schemas-microsoft-com:office:office" xmlns:r="http://schemas.openxmlformats.org/officeDocument/2006/relationships" xmlns:m="http://schemas.openxmlformats.org/officeDocument/2006/math" xmlns:v="urn:schemas-microsoft-com:vml" xmlns:wp14="http://schemas.microsoft.com/office/word/2010/wordprocessingDrawing" xmlns:wp="http://schemas.openxmlformats.org/drawingml/2006/wordprocessingDrawing" xmlns:w10="urn:schemas-microsoft-com:office:word" xmlns:w="http://schemas.openxmlformats.org/wordprocessingml/2006/main" xmlns:w14="http://schemas.microsoft.com/office/word/2010/wordml" xmlns:w15="http://schemas.microsoft.com/office/word/2012/wordml" xmlns:w16cex="http://schemas.microsoft.com/office/word/2018/wordml/cex" xmlns:w16cid="http://schemas.microsoft.com/office/word/2016/wordml/cid" xmlns:w16="http://schemas.microsoft.com/office/word/2018/wordml" xmlns:w16sdtdh="http://schemas.microsoft.com/office/word/2020/wordml/sdtdatahash" xmlns:w16se="http://schemas.microsoft.com/office/word/2015/wordml/symex" xmlns:wpg="http://schemas.microsoft.com/office/word/2010/wordprocessingGroup" xmlns:wpi="http://schemas.microsoft.com/office/word/2010/wordprocessingInk" xmlns:wne="http://schemas.microsoft.com/office/word/2006/wordml" xmlns:wps="http://schemas.microsoft.com/office/word/2010/wordprocessingShape" mc:Ignorable="w14 w15 w16se w16cid w16 w16cex w16sdtdh wp14">
   <w:p>
     <w:pPr>
-      <w:pStyle w:val="Header"/>
+      <w:pStyle w:val="Koptekst"/>
     </w:pPr>
     <w:r>
       <w:t>Aquabots IV</w:t>
@@ -2300,10 +2952,18 @@
   </w:p>
   <w:p>
     <w:pPr>
-      <w:pStyle w:val="Header"/>
+      <w:pStyle w:val="Koptekst"/>
     </w:pPr>
   </w:p>
 </w:hdr>
+</file>
+
+<file path=word/people.xml><?xml version="1.0" encoding="utf-8"?>
+<w15:people xmlns:wpc="http://schemas.microsoft.com/office/word/2010/wordprocessingCanvas" xmlns:cx="http://schemas.microsoft.com/office/drawing/2014/chartex" xmlns:cx1="http://schemas.microsoft.com/office/drawing/2015/9/8/chartex" xmlns:cx2="http://schemas.microsoft.com/office/drawing/2015/10/21/chartex" xmlns:cx3="http://schemas.microsoft.com/office/drawing/2016/5/9/chartex" xmlns:cx4="http://schemas.microsoft.com/office/drawing/2016/5/10/chartex" xmlns:cx5="http://schemas.microsoft.com/office/drawing/2016/5/11/chartex" xmlns:cx6="http://schemas.microsoft.com/office/drawing/2016/5/12/chartex" xmlns:cx7="http://schemas.microsoft.com/office/drawing/2016/5/13/chartex" xmlns:cx8="http://schemas.microsoft.com/office/drawing/2016/5/14/chartex" xmlns:mc="http://schemas.openxmlformats.org/markup-compatibility/2006" xmlns:aink="http://schemas.microsoft.com/office/drawing/2016/ink" xmlns:am3d="http://schemas.microsoft.com/office/drawing/2017/model3d" xmlns:o="urn:schemas-microsoft-com:office:office" xmlns:r="http://schemas.openxmlformats.org/officeDocument/2006/relationships" xmlns:m="http://schemas.openxmlformats.org/officeDocument/2006/math" xmlns:v="urn:schemas-microsoft-com:vml" xmlns:wp14="http://schemas.microsoft.com/office/word/2010/wordprocessingDrawing" xmlns:wp="http://schemas.openxmlformats.org/drawingml/2006/wordprocessingDrawing" xmlns:w10="urn:schemas-microsoft-com:office:word" xmlns:w="http://schemas.openxmlformats.org/wordprocessingml/2006/main" xmlns:w14="http://schemas.microsoft.com/office/word/2010/wordml" xmlns:w15="http://schemas.microsoft.com/office/word/2012/wordml" xmlns:w16cex="http://schemas.microsoft.com/office/word/2018/wordml/cex" xmlns:w16cid="http://schemas.microsoft.com/office/word/2016/wordml/cid" xmlns:w16="http://schemas.microsoft.com/office/word/2018/wordml" xmlns:w16sdtdh="http://schemas.microsoft.com/office/word/2020/wordml/sdtdatahash" xmlns:w16se="http://schemas.microsoft.com/office/word/2015/wordml/symex" xmlns:wpg="http://schemas.microsoft.com/office/word/2010/wordprocessingGroup" xmlns:wpi="http://schemas.microsoft.com/office/word/2010/wordprocessingInk" xmlns:wne="http://schemas.microsoft.com/office/word/2006/wordml" xmlns:wps="http://schemas.microsoft.com/office/word/2010/wordprocessingShape" mc:Ignorable="w14 w15 w16se w16cid w16 w16cex w16sdtdh wp14">
+  <w15:person w15:author="Timo de Haan">
+    <w15:presenceInfo w15:providerId="Windows Live" w15:userId="95d16803a168f884"/>
+  </w15:person>
+</w15:people>
 </file>
 
 <file path=word/styles.xml><?xml version="1.0" encoding="utf-8"?>
@@ -2701,7 +3361,7 @@
     <w:lsdException w:name="Unresolved Mention" w:semiHidden="1" w:unhideWhenUsed="1"/>
     <w:lsdException w:name="Smart Link" w:semiHidden="1" w:unhideWhenUsed="1"/>
   </w:latentStyles>
-  <w:style w:type="paragraph" w:default="1" w:styleId="Normal">
+  <w:style w:type="paragraph" w:default="1" w:styleId="Standaard">
     <w:name w:val="Normal"/>
     <w:qFormat/>
     <w:rsid w:val="00CE1E69"/>
@@ -2709,11 +3369,11 @@
       <w:lang w:val="nl-NL"/>
     </w:rPr>
   </w:style>
-  <w:style w:type="paragraph" w:styleId="Heading1">
+  <w:style w:type="paragraph" w:styleId="Kop1">
     <w:name w:val="heading 1"/>
-    <w:basedOn w:val="Normal"/>
-    <w:next w:val="Normal"/>
-    <w:link w:val="Heading1Char"/>
+    <w:basedOn w:val="Standaard"/>
+    <w:next w:val="Standaard"/>
+    <w:link w:val="Kop1Char"/>
     <w:uiPriority w:val="9"/>
     <w:qFormat/>
     <w:rsid w:val="00E8738C"/>
@@ -2730,13 +3390,13 @@
       <w:szCs w:val="32"/>
     </w:rPr>
   </w:style>
-  <w:style w:type="character" w:default="1" w:styleId="DefaultParagraphFont">
+  <w:style w:type="character" w:default="1" w:styleId="Standaardalinea-lettertype">
     <w:name w:val="Default Paragraph Font"/>
     <w:uiPriority w:val="1"/>
     <w:semiHidden/>
     <w:unhideWhenUsed/>
   </w:style>
-  <w:style w:type="table" w:default="1" w:styleId="TableNormal">
+  <w:style w:type="table" w:default="1" w:styleId="Standaardtabel">
     <w:name w:val="Normal Table"/>
     <w:uiPriority w:val="99"/>
     <w:semiHidden/>
@@ -2751,16 +3411,16 @@
       </w:tblCellMar>
     </w:tblPr>
   </w:style>
-  <w:style w:type="numbering" w:default="1" w:styleId="NoList">
+  <w:style w:type="numbering" w:default="1" w:styleId="Geenlijst">
     <w:name w:val="No List"/>
     <w:uiPriority w:val="99"/>
     <w:semiHidden/>
     <w:unhideWhenUsed/>
   </w:style>
-  <w:style w:type="character" w:customStyle="1" w:styleId="Heading1Char">
-    <w:name w:val="Heading 1 Char"/>
-    <w:basedOn w:val="DefaultParagraphFont"/>
-    <w:link w:val="Heading1"/>
+  <w:style w:type="character" w:customStyle="1" w:styleId="Kop1Char">
+    <w:name w:val="Kop 1 Char"/>
+    <w:basedOn w:val="Standaardalinea-lettertype"/>
+    <w:link w:val="Kop1"/>
     <w:uiPriority w:val="9"/>
     <w:rsid w:val="00E8738C"/>
     <w:rPr>
@@ -2770,11 +3430,11 @@
       <w:szCs w:val="32"/>
     </w:rPr>
   </w:style>
-  <w:style w:type="paragraph" w:styleId="Title">
+  <w:style w:type="paragraph" w:styleId="Titel">
     <w:name w:val="Title"/>
-    <w:basedOn w:val="Normal"/>
-    <w:next w:val="Normal"/>
-    <w:link w:val="TitleChar"/>
+    <w:basedOn w:val="Standaard"/>
+    <w:next w:val="Standaard"/>
+    <w:link w:val="TitelChar"/>
     <w:uiPriority w:val="10"/>
     <w:qFormat/>
     <w:rsid w:val="00E8738C"/>
@@ -2790,10 +3450,10 @@
       <w:szCs w:val="56"/>
     </w:rPr>
   </w:style>
-  <w:style w:type="character" w:customStyle="1" w:styleId="TitleChar">
-    <w:name w:val="Title Char"/>
-    <w:basedOn w:val="DefaultParagraphFont"/>
-    <w:link w:val="Title"/>
+  <w:style w:type="character" w:customStyle="1" w:styleId="TitelChar">
+    <w:name w:val="Titel Char"/>
+    <w:basedOn w:val="Standaardalinea-lettertype"/>
+    <w:link w:val="Titel"/>
     <w:uiPriority w:val="10"/>
     <w:rsid w:val="00E8738C"/>
     <w:rPr>
@@ -2804,10 +3464,10 @@
       <w:szCs w:val="56"/>
     </w:rPr>
   </w:style>
-  <w:style w:type="paragraph" w:styleId="Header">
+  <w:style w:type="paragraph" w:styleId="Koptekst">
     <w:name w:val="header"/>
-    <w:basedOn w:val="Normal"/>
-    <w:link w:val="HeaderChar"/>
+    <w:basedOn w:val="Standaard"/>
+    <w:link w:val="KoptekstChar"/>
     <w:uiPriority w:val="99"/>
     <w:unhideWhenUsed/>
     <w:rsid w:val="00E8738C"/>
@@ -2819,17 +3479,17 @@
       <w:spacing w:after="0" w:line="240" w:lineRule="auto"/>
     </w:pPr>
   </w:style>
-  <w:style w:type="character" w:customStyle="1" w:styleId="HeaderChar">
-    <w:name w:val="Header Char"/>
-    <w:basedOn w:val="DefaultParagraphFont"/>
-    <w:link w:val="Header"/>
+  <w:style w:type="character" w:customStyle="1" w:styleId="KoptekstChar">
+    <w:name w:val="Koptekst Char"/>
+    <w:basedOn w:val="Standaardalinea-lettertype"/>
+    <w:link w:val="Koptekst"/>
     <w:uiPriority w:val="99"/>
     <w:rsid w:val="00E8738C"/>
   </w:style>
-  <w:style w:type="paragraph" w:styleId="Footer">
+  <w:style w:type="paragraph" w:styleId="Voettekst">
     <w:name w:val="footer"/>
-    <w:basedOn w:val="Normal"/>
-    <w:link w:val="FooterChar"/>
+    <w:basedOn w:val="Standaard"/>
+    <w:link w:val="VoettekstChar"/>
     <w:uiPriority w:val="99"/>
     <w:unhideWhenUsed/>
     <w:rsid w:val="00E8738C"/>
@@ -2841,16 +3501,16 @@
       <w:spacing w:after="0" w:line="240" w:lineRule="auto"/>
     </w:pPr>
   </w:style>
-  <w:style w:type="character" w:customStyle="1" w:styleId="FooterChar">
-    <w:name w:val="Footer Char"/>
-    <w:basedOn w:val="DefaultParagraphFont"/>
-    <w:link w:val="Footer"/>
+  <w:style w:type="character" w:customStyle="1" w:styleId="VoettekstChar">
+    <w:name w:val="Voettekst Char"/>
+    <w:basedOn w:val="Standaardalinea-lettertype"/>
+    <w:link w:val="Voettekst"/>
     <w:uiPriority w:val="99"/>
     <w:rsid w:val="00E8738C"/>
   </w:style>
   <w:style w:type="character" w:styleId="Hyperlink">
     <w:name w:val="Hyperlink"/>
-    <w:basedOn w:val="DefaultParagraphFont"/>
+    <w:basedOn w:val="Standaardalinea-lettertype"/>
     <w:uiPriority w:val="99"/>
     <w:semiHidden/>
     <w:unhideWhenUsed/>
@@ -2860,7 +3520,7 @@
       <w:u w:val="single"/>
     </w:rPr>
   </w:style>
-  <w:style w:type="paragraph" w:styleId="NoSpacing">
+  <w:style w:type="paragraph" w:styleId="Geenafstand">
     <w:name w:val="No Spacing"/>
     <w:uiPriority w:val="1"/>
     <w:qFormat/>
@@ -2869,6 +3529,76 @@
       <w:spacing w:after="0" w:line="240" w:lineRule="auto"/>
     </w:pPr>
     <w:rPr>
+      <w:lang w:val="nl-NL"/>
+    </w:rPr>
+  </w:style>
+  <w:style w:type="character" w:styleId="Verwijzingopmerking">
+    <w:name w:val="annotation reference"/>
+    <w:basedOn w:val="Standaardalinea-lettertype"/>
+    <w:uiPriority w:val="99"/>
+    <w:semiHidden/>
+    <w:unhideWhenUsed/>
+    <w:rsid w:val="006D4BD7"/>
+    <w:rPr>
+      <w:sz w:val="16"/>
+      <w:szCs w:val="16"/>
+    </w:rPr>
+  </w:style>
+  <w:style w:type="paragraph" w:styleId="Tekstopmerking">
+    <w:name w:val="annotation text"/>
+    <w:basedOn w:val="Standaard"/>
+    <w:link w:val="TekstopmerkingChar"/>
+    <w:uiPriority w:val="99"/>
+    <w:semiHidden/>
+    <w:unhideWhenUsed/>
+    <w:rsid w:val="006D4BD7"/>
+    <w:pPr>
+      <w:spacing w:line="240" w:lineRule="auto"/>
+    </w:pPr>
+    <w:rPr>
+      <w:sz w:val="20"/>
+      <w:szCs w:val="20"/>
+    </w:rPr>
+  </w:style>
+  <w:style w:type="character" w:customStyle="1" w:styleId="TekstopmerkingChar">
+    <w:name w:val="Tekst opmerking Char"/>
+    <w:basedOn w:val="Standaardalinea-lettertype"/>
+    <w:link w:val="Tekstopmerking"/>
+    <w:uiPriority w:val="99"/>
+    <w:semiHidden/>
+    <w:rsid w:val="006D4BD7"/>
+    <w:rPr>
+      <w:sz w:val="20"/>
+      <w:szCs w:val="20"/>
+      <w:lang w:val="nl-NL"/>
+    </w:rPr>
+  </w:style>
+  <w:style w:type="paragraph" w:styleId="Onderwerpvanopmerking">
+    <w:name w:val="annotation subject"/>
+    <w:basedOn w:val="Tekstopmerking"/>
+    <w:next w:val="Tekstopmerking"/>
+    <w:link w:val="OnderwerpvanopmerkingChar"/>
+    <w:uiPriority w:val="99"/>
+    <w:semiHidden/>
+    <w:unhideWhenUsed/>
+    <w:rsid w:val="006D4BD7"/>
+    <w:rPr>
+      <w:b/>
+      <w:bCs/>
+    </w:rPr>
+  </w:style>
+  <w:style w:type="character" w:customStyle="1" w:styleId="OnderwerpvanopmerkingChar">
+    <w:name w:val="Onderwerp van opmerking Char"/>
+    <w:basedOn w:val="TekstopmerkingChar"/>
+    <w:link w:val="Onderwerpvanopmerking"/>
+    <w:uiPriority w:val="99"/>
+    <w:semiHidden/>
+    <w:rsid w:val="006D4BD7"/>
+    <w:rPr>
+      <w:b/>
+      <w:bCs/>
+      <w:sz w:val="20"/>
+      <w:szCs w:val="20"/>
       <w:lang w:val="nl-NL"/>
     </w:rPr>
   </w:style>

</xml_diff>